<commit_message>
i am all of me
</commit_message>
<xml_diff>
--- a/Musicas.docx
+++ b/Musicas.docx
@@ -4,54 +4,29 @@
   <w:body>
     <w:p>
       <w:r>
-        <w:t xml:space="preserve">Live </w:t>
-      </w:r>
-      <w:proofErr w:type="spellStart"/>
-      <w:r>
-        <w:t>And</w:t>
-      </w:r>
-      <w:proofErr w:type="spellEnd"/>
-      <w:r>
-        <w:t xml:space="preserve"> </w:t>
-      </w:r>
-      <w:proofErr w:type="spellStart"/>
-      <w:r>
-        <w:t>Learn</w:t>
-      </w:r>
-      <w:proofErr w:type="spellEnd"/>
+        <w:t>Live And Learn</w:t>
+      </w:r>
     </w:p>
     <w:p>
-      <w:proofErr w:type="spellStart"/>
       <w:r>
         <w:t>B</w:t>
       </w:r>
       <w:r>
-        <w:t>lood</w:t>
-      </w:r>
-      <w:proofErr w:type="spellEnd"/>
-      <w:r>
-        <w:t xml:space="preserve"> </w:t>
-      </w:r>
-      <w:proofErr w:type="spellStart"/>
+        <w:t xml:space="preserve">lood </w:t>
+      </w:r>
       <w:r>
         <w:t>T</w:t>
       </w:r>
       <w:r>
         <w:t>ears</w:t>
       </w:r>
-      <w:proofErr w:type="spellEnd"/>
     </w:p>
     <w:p>
-      <w:proofErr w:type="spellStart"/>
       <w:r>
         <w:t>H</w:t>
       </w:r>
       <w:r>
-        <w:t>oneylune</w:t>
-      </w:r>
-      <w:proofErr w:type="spellEnd"/>
-      <w:r>
-        <w:t xml:space="preserve"> </w:t>
+        <w:t xml:space="preserve">oneylune </w:t>
       </w:r>
       <w:r>
         <w:t>R</w:t>
@@ -86,6 +61,38 @@
       </w:r>
       <w:r>
         <w:t>ifeligh</w:t>
+      </w:r>
+    </w:p>
+    <w:p>
+      <w:r>
+        <w:t>I</w:t>
+      </w:r>
+      <w:r>
+        <w:t xml:space="preserve"> </w:t>
+      </w:r>
+      <w:r>
+        <w:t>A</w:t>
+      </w:r>
+      <w:r>
+        <w:t xml:space="preserve">m </w:t>
+      </w:r>
+      <w:r>
+        <w:t>A</w:t>
+      </w:r>
+      <w:r>
+        <w:t xml:space="preserve">ll </w:t>
+      </w:r>
+      <w:r>
+        <w:t>O</w:t>
+      </w:r>
+      <w:r>
+        <w:t xml:space="preserve">f </w:t>
+      </w:r>
+      <w:r>
+        <w:t>M</w:t>
+      </w:r>
+      <w:r>
+        <w:t>e</w:t>
       </w:r>
     </w:p>
     <w:sectPr>
@@ -700,6 +707,7 @@
   <w:style w:type="character" w:default="1" w:styleId="Fontepargpadro">
     <w:name w:val="Default Paragraph Font"/>
     <w:uiPriority w:val="1"/>
+    <w:semiHidden/>
     <w:unhideWhenUsed/>
   </w:style>
   <w:style w:type="table" w:default="1" w:styleId="Tabelanormal">

</xml_diff>